<commit_message>
spring aop (一）（1） 57:16
</commit_message>
<xml_diff>
--- a/Spring源码.docx
+++ b/Spring源码.docx
@@ -3503,6 +3503,19 @@
       </w:r>
       <w:r>
         <w:rPr>
+          <w:rStyle w:val="hljs-keyword"/>
+          <w:rFonts w:ascii="Consolas" w:hAnsi="Consolas" w:cs="Consolas" w:hint="eastAsia"/>
+          <w:b/>
+          <w:bCs/>
+          <w:color w:val="333333"/>
+          <w:sz w:val="18"/>
+          <w:szCs w:val="18"/>
+          <w:shd w:val="clear" w:color="auto" w:fill="F8F8F8"/>
+        </w:rPr>
+        <w:t xml:space="preserve"> </w:t>
+      </w:r>
+      <w:r>
+        <w:rPr>
           <w:rStyle w:val="hljs-title"/>
           <w:rFonts w:ascii="Consolas" w:hAnsi="Consolas" w:cs="Consolas"/>
           <w:b/>
@@ -6460,9 +6473,6 @@
           <w:numId w:val="9"/>
         </w:numPr>
         <w:ind w:firstLineChars="0"/>
-        <w:rPr>
-          <w:rFonts w:hint="eastAsia"/>
-        </w:rPr>
       </w:pPr>
       <w:r>
         <w:t>createBeanInstance</w:t>
@@ -6543,9 +6553,6 @@
           <w:numId w:val="9"/>
         </w:numPr>
         <w:ind w:firstLineChars="0"/>
-        <w:rPr>
-          <w:rFonts w:hint="eastAsia"/>
-        </w:rPr>
       </w:pPr>
       <w:r>
         <w:t>如果允许循环依赖</w:t>
@@ -6569,7 +6576,19 @@
         <w:rPr>
           <w:rFonts w:hint="eastAsia"/>
         </w:rPr>
-        <w:t>，如果原对象需要代理，在这一步就会提前暴露AOP</w:t>
+        <w:t>，如果原对象需要代理，在这一步就会提前</w:t>
+      </w:r>
+      <w:r>
+        <w:rPr>
+          <w:rFonts w:hint="eastAsia"/>
+        </w:rPr>
+        <w:t>AOP</w:t>
+      </w:r>
+      <w:r>
+        <w:rPr>
+          <w:rFonts w:hint="eastAsia"/>
+        </w:rPr>
+        <w:t>代理</w:t>
       </w:r>
     </w:p>
     <w:p>
@@ -6580,9 +6599,6 @@
           <w:numId w:val="27"/>
         </w:numPr>
         <w:ind w:firstLineChars="0"/>
-        <w:rPr>
-          <w:rFonts w:hint="eastAsia"/>
-        </w:rPr>
       </w:pPr>
       <w:r>
         <w:rPr>
@@ -6608,9 +6624,6 @@
           <w:numId w:val="27"/>
         </w:numPr>
         <w:ind w:firstLineChars="0"/>
-        <w:rPr>
-          <w:rFonts w:hint="eastAsia"/>
-        </w:rPr>
       </w:pPr>
       <w:r>
         <w:rPr>
@@ -8287,19 +8300,8 @@
         <w:t>17：put到单例池——bean完成——存在spring容器当中</w:t>
       </w:r>
     </w:p>
-    <w:p>
-      <w:pPr>
-        <w:rPr>
-          <w:rFonts w:hint="eastAsia"/>
-        </w:rPr>
-      </w:pPr>
-    </w:p>
-    <w:p>
-      <w:pPr>
-        <w:rPr>
-          <w:rFonts w:hint="eastAsia"/>
-        </w:rPr>
-      </w:pPr>
+    <w:p/>
+    <w:p>
       <w:r>
         <w:rPr>
           <w:noProof/>
@@ -9942,7 +9944,7 @@
           <v:shape id="_x0000_i1025" type="#_x0000_t75" style="width:103.5pt;height:40.5pt" o:ole="">
             <v:imagedata r:id="rId15" o:title=""/>
           </v:shape>
-          <o:OLEObject Type="Embed" ProgID="Package" ShapeID="_x0000_i1025" DrawAspect="Content" ObjectID="_1636036851" r:id="rId16"/>
+          <o:OLEObject Type="Embed" ProgID="Package" ShapeID="_x0000_i1025" DrawAspect="Content" ObjectID="_1636309999" r:id="rId16"/>
         </w:object>
       </w:r>
     </w:p>
@@ -11262,7 +11264,7 @@
                     <a:blip r:embed="rId18" cstate="print">
                       <a:extLst>
                         <a:ext uri="{28A0092B-C50C-407E-A947-70E740481C1C}">
-                          <a14:useLocalDpi xmlns:a14="http://schemas.microsoft.com/office/drawing/2010/main" xmlns:wps="http://schemas.microsoft.com/office/word/2010/wordprocessingShape" xmlns:wpi="http://schemas.microsoft.com/office/word/2010/wordprocessingInk" xmlns:wpg="http://schemas.microsoft.com/office/word/2010/wordprocessingGroup" xmlns:w16se="http://schemas.microsoft.com/office/word/2015/wordml/symex" xmlns:w16cid="http://schemas.microsoft.com/office/word/2016/wordml/cid" xmlns:w15="http://schemas.microsoft.com/office/word/2012/wordml" xmlns:w14="http://schemas.microsoft.com/office/word/2010/wordml" xmlns:w="http://schemas.openxmlformats.org/wordprocessingml/2006/main" xmlns:w10="urn:schemas-microsoft-com:office:word" xmlns:wp14="http://schemas.microsoft.com/office/word/2010/wordprocessingDrawing" xmlns:v="urn:schemas-microsoft-com:vml" xmlns:o="urn:schemas-microsoft-com:office:office" xmlns:am3d="http://schemas.microsoft.com/office/drawing/2017/model3d" xmlns:aink="http://schemas.microsoft.com/office/drawing/2016/ink" xmlns:mc="http://schemas.openxmlformats.org/markup-compatibility/2006" xmlns:cx8="http://schemas.microsoft.com/office/drawing/2016/5/14/chartex" xmlns:cx7="http://schemas.microsoft.com/office/drawing/2016/5/13/chartex" xmlns:cx6="http://schemas.microsoft.com/office/drawing/2016/5/12/chartex" xmlns:cx5="http://schemas.microsoft.com/office/drawing/2016/5/11/chartex" xmlns:cx4="http://schemas.microsoft.com/office/drawing/2016/5/10/chartex" xmlns:cx3="http://schemas.microsoft.com/office/drawing/2016/5/9/chartex" xmlns:cx2="http://schemas.microsoft.com/office/drawing/2015/10/21/chartex" xmlns:cx1="http://schemas.microsoft.com/office/drawing/2015/9/8/chartex" xmlns:cx="http://schemas.microsoft.com/office/drawing/2014/chartex" xmlns:wpc="http://schemas.microsoft.com/office/word/2010/wordprocessingCanvas" xmlns="" val="0"/>
+                          <a14:useLocalDpi xmlns="" xmlns:wpc="http://schemas.microsoft.com/office/word/2010/wordprocessingCanvas" xmlns:cx="http://schemas.microsoft.com/office/drawing/2014/chartex" xmlns:cx1="http://schemas.microsoft.com/office/drawing/2015/9/8/chartex" xmlns:cx2="http://schemas.microsoft.com/office/drawing/2015/10/21/chartex" xmlns:cx3="http://schemas.microsoft.com/office/drawing/2016/5/9/chartex" xmlns:cx4="http://schemas.microsoft.com/office/drawing/2016/5/10/chartex" xmlns:cx5="http://schemas.microsoft.com/office/drawing/2016/5/11/chartex" xmlns:cx6="http://schemas.microsoft.com/office/drawing/2016/5/12/chartex" xmlns:cx7="http://schemas.microsoft.com/office/drawing/2016/5/13/chartex" xmlns:cx8="http://schemas.microsoft.com/office/drawing/2016/5/14/chartex" xmlns:mc="http://schemas.openxmlformats.org/markup-compatibility/2006" xmlns:aink="http://schemas.microsoft.com/office/drawing/2016/ink" xmlns:am3d="http://schemas.microsoft.com/office/drawing/2017/model3d" xmlns:o="urn:schemas-microsoft-com:office:office" xmlns:v="urn:schemas-microsoft-com:vml" xmlns:wp14="http://schemas.microsoft.com/office/word/2010/wordprocessingDrawing" xmlns:w10="urn:schemas-microsoft-com:office:word" xmlns:w="http://schemas.openxmlformats.org/wordprocessingml/2006/main" xmlns:w14="http://schemas.microsoft.com/office/word/2010/wordml" xmlns:w15="http://schemas.microsoft.com/office/word/2012/wordml" xmlns:w16cid="http://schemas.microsoft.com/office/word/2016/wordml/cid" xmlns:w16se="http://schemas.microsoft.com/office/word/2015/wordml/symex" xmlns:wpg="http://schemas.microsoft.com/office/word/2010/wordprocessingGroup" xmlns:wpi="http://schemas.microsoft.com/office/word/2010/wordprocessingInk" xmlns:wps="http://schemas.microsoft.com/office/word/2010/wordprocessingShape" xmlns:a14="http://schemas.microsoft.com/office/drawing/2010/main" val="0"/>
                         </a:ext>
                       </a:extLst>
                     </a:blip>
@@ -12144,7 +12146,7 @@
         <w:pStyle w:val="HTML"/>
         <w:shd w:val="clear" w:color="auto" w:fill="FFFFFF"/>
         <w:rPr>
-          <w:rFonts w:ascii="Consolas" w:hAnsi="Consolas"/>
+          <w:rFonts w:ascii="Consolas" w:hAnsi="Consolas" w:hint="eastAsia"/>
           <w:color w:val="000000"/>
           <w:sz w:val="20"/>
           <w:szCs w:val="20"/>
@@ -12154,6 +12156,17 @@
     <w:p>
       <w:pPr>
         <w:pStyle w:val="2"/>
+      </w:pPr>
+      <w:r>
+        <w:rPr>
+          <w:rFonts w:hint="eastAsia"/>
+        </w:rPr>
+        <w:t>后置处理器</w:t>
+      </w:r>
+    </w:p>
+    <w:p>
+      <w:pPr>
+        <w:pStyle w:val="3"/>
       </w:pPr>
       <w:r>
         <w:rPr>
@@ -12178,6 +12191,9 @@
       <w:pPr>
         <w:pStyle w:val="HTML"/>
         <w:shd w:val="clear" w:color="auto" w:fill="FFFFFF"/>
+        <w:rPr>
+          <w:rFonts w:hint="eastAsia"/>
+        </w:rPr>
       </w:pPr>
       <w:r>
         <w:rPr>
@@ -12236,6 +12252,235 @@
         <w:pStyle w:val="HTML"/>
         <w:shd w:val="clear" w:color="auto" w:fill="FFFFFF"/>
         <w:rPr>
+          <w:rFonts w:hint="eastAsia"/>
+        </w:rPr>
+      </w:pPr>
+    </w:p>
+    <w:p>
+      <w:pPr>
+        <w:pStyle w:val="3"/>
+      </w:pPr>
+      <w:r>
+        <w:rPr>
+          <w:rFonts w:hint="eastAsia"/>
+        </w:rPr>
+        <w:t>Bean后置处理器</w:t>
+      </w:r>
+    </w:p>
+    <w:p>
+      <w:pPr>
+        <w:pStyle w:val="HTML"/>
+        <w:shd w:val="clear" w:color="auto" w:fill="FFFFFF"/>
+        <w:rPr>
+          <w:rFonts w:hint="eastAsia"/>
+        </w:rPr>
+      </w:pPr>
+      <w:r>
+        <w:rPr>
+          <w:rFonts w:hint="eastAsia"/>
+        </w:rPr>
+        <w:t>BeanPostProcessor：</w:t>
+      </w:r>
+      <w:r>
+        <w:rPr>
+          <w:rFonts w:hint="eastAsia"/>
+        </w:rPr>
+        <w:t>干预Bean初始化和实例化的过程</w:t>
+      </w:r>
+    </w:p>
+    <w:p>
+      <w:pPr>
+        <w:pStyle w:val="HTML"/>
+        <w:shd w:val="clear" w:color="auto" w:fill="FFFFFF"/>
+        <w:rPr>
+          <w:rFonts w:hint="eastAsia"/>
+        </w:rPr>
+      </w:pPr>
+    </w:p>
+    <w:p>
+      <w:pPr>
+        <w:pStyle w:val="3"/>
+        <w:rPr>
+          <w:rFonts w:hint="eastAsia"/>
+        </w:rPr>
+      </w:pPr>
+      <w:r>
+        <w:rPr>
+          <w:rFonts w:hint="eastAsia"/>
+        </w:rPr>
+        <w:t>内置后置处理器</w:t>
+      </w:r>
+    </w:p>
+    <w:p>
+      <w:pPr>
+        <w:pStyle w:val="4"/>
+        <w:rPr>
+          <w:rFonts w:hint="eastAsia"/>
+        </w:rPr>
+      </w:pPr>
+      <w:r>
+        <w:t>ApplicationContextAwareProcessor</w:t>
+      </w:r>
+    </w:p>
+    <w:p>
+      <w:pPr>
+        <w:pStyle w:val="HTML"/>
+        <w:shd w:val="clear" w:color="auto" w:fill="FFFFFF"/>
+      </w:pPr>
+      <w:r>
+        <w:t>AbstractApplicationContext.prepareBeanFactory方法里面beanFactory.addBeanPostProcessor(new ApplicationContextAwareProcessor(this));</w:t>
+      </w:r>
+    </w:p>
+    <w:p>
+      <w:pPr>
+        <w:pStyle w:val="4"/>
+        <w:rPr>
+          <w:rFonts w:hint="eastAsia"/>
+        </w:rPr>
+      </w:pPr>
+      <w:r>
+        <w:t>ConfigurationClassPostProcessor$ImportAwareBeanPostProcessor</w:t>
+      </w:r>
+    </w:p>
+    <w:p>
+      <w:pPr>
+        <w:pStyle w:val="HTML"/>
+        <w:shd w:val="clear" w:color="auto" w:fill="FFFFFF"/>
+        <w:rPr>
+          <w:rFonts w:hint="eastAsia"/>
+        </w:rPr>
+      </w:pPr>
+      <w:r>
+        <w:t>PostProcessorRegistrationDelegate.invokeBeanFactoryPostProcessors循环处理"所有"的BeanDefinitionRegistryPostProcessor.BeanFactoryPostProcessor.postProcessBeanFactory方法，ConfigurationClassPostProcessor后置处</w:t>
+      </w:r>
+      <w:r>
+        <w:rPr>
+          <w:rFonts w:hint="eastAsia"/>
+        </w:rPr>
+        <w:t>理器的方法</w:t>
+      </w:r>
+      <w:r>
+        <w:t>postProcessBeanFactory</w:t>
+      </w:r>
+    </w:p>
+    <w:p>
+      <w:pPr>
+        <w:pStyle w:val="HTML"/>
+        <w:shd w:val="clear" w:color="auto" w:fill="FFFFFF"/>
+      </w:pPr>
+      <w:r>
+        <w:t>beanFactory.addBeanPostProcessor(new ImportAwareBeanPostProcessor(beanFactory));</w:t>
+      </w:r>
+    </w:p>
+    <w:p>
+      <w:pPr>
+        <w:pStyle w:val="4"/>
+        <w:rPr>
+          <w:rFonts w:hint="eastAsia"/>
+        </w:rPr>
+      </w:pPr>
+      <w:r>
+        <w:lastRenderedPageBreak/>
+        <w:t xml:space="preserve">PostProcessorRegistrationDelegate$BeanPostProcessorChecker  </w:t>
+      </w:r>
+    </w:p>
+    <w:p>
+      <w:pPr>
+        <w:pStyle w:val="HTML"/>
+        <w:shd w:val="clear" w:color="auto" w:fill="FFFFFF"/>
+      </w:pPr>
+      <w:r>
+        <w:t>AbstractApplicationContext.registerBeanPostProcessors方法里面的beanFactory.addBeanPostProcessor(new BeanPostProcessorChecker(beanFactory, beanProcessorTargetCount));</w:t>
+      </w:r>
+    </w:p>
+    <w:p>
+      <w:pPr>
+        <w:pStyle w:val="4"/>
+        <w:rPr>
+          <w:rFonts w:hint="eastAsia"/>
+        </w:rPr>
+      </w:pPr>
+      <w:r>
+        <w:t>AnnotationAwareAspectJAutoProxyCreator</w:t>
+      </w:r>
+    </w:p>
+    <w:p>
+      <w:pPr>
+        <w:pStyle w:val="HTML"/>
+        <w:shd w:val="clear" w:color="auto" w:fill="FFFFFF"/>
+      </w:pPr>
+      <w:r>
+        <w:t>解析@EnableAspectJAutoProxy的@Import(AspectJAutoProxyRegistrar.class)注入的一个后置处理器，invokeBeanFactoryPostProcessors方法里面的ConfigurationClassParser.processImports完成扫描@Import注解，参考mybatis旧对象注入bdMap集合中</w:t>
+      </w:r>
+    </w:p>
+    <w:p>
+      <w:pPr>
+        <w:pStyle w:val="4"/>
+        <w:rPr>
+          <w:rFonts w:hint="eastAsia"/>
+        </w:rPr>
+      </w:pPr>
+      <w:r>
+        <w:t>CommonAnnotationBeanPostProcessor</w:t>
+      </w:r>
+    </w:p>
+    <w:p>
+      <w:pPr>
+        <w:pStyle w:val="HTML"/>
+        <w:shd w:val="clear" w:color="auto" w:fill="FFFFFF"/>
+      </w:pPr>
+      <w:r>
+        <w:t>处理reader的时候生成的，主要是处理@Resource</w:t>
+      </w:r>
+    </w:p>
+    <w:p>
+      <w:pPr>
+        <w:pStyle w:val="4"/>
+        <w:rPr>
+          <w:rFonts w:hint="eastAsia"/>
+        </w:rPr>
+      </w:pPr>
+      <w:r>
+        <w:t>AutowiredAnnotationBeanPostProcessor</w:t>
+      </w:r>
+    </w:p>
+    <w:p>
+      <w:pPr>
+        <w:pStyle w:val="HTML"/>
+        <w:shd w:val="clear" w:color="auto" w:fill="FFFFFF"/>
+      </w:pPr>
+      <w:r>
+        <w:t>处理reader的时候生成的，主要是处理@Atuowired</w:t>
+      </w:r>
+    </w:p>
+    <w:p>
+      <w:pPr>
+        <w:pStyle w:val="4"/>
+        <w:rPr>
+          <w:rFonts w:hint="eastAsia"/>
+        </w:rPr>
+      </w:pPr>
+      <w:r>
+        <w:t xml:space="preserve">ApplicationListenerDetector  </w:t>
+      </w:r>
+    </w:p>
+    <w:p>
+      <w:pPr>
+        <w:pStyle w:val="HTML"/>
+        <w:shd w:val="clear" w:color="auto" w:fill="FFFFFF"/>
+        <w:rPr>
+          <w:rFonts w:hint="eastAsia"/>
+        </w:rPr>
+      </w:pPr>
+      <w:r>
+        <w:t>AbstractApplicationContext.prepareBeanFactory方法里面beanFactory.addBeanPostProcessor(new ApplicationListenerDetector(this));</w:t>
+      </w:r>
+    </w:p>
+    <w:p>
+      <w:pPr>
+        <w:pStyle w:val="HTML"/>
+        <w:shd w:val="clear" w:color="auto" w:fill="FFFFFF"/>
+        <w:rPr>
           <w:rFonts w:ascii="Consolas" w:hAnsi="Consolas" w:cs="Consolas"/>
           <w:color w:val="000000"/>
           <w:sz w:val="20"/>
@@ -12414,6 +12659,7 @@
         <w:rPr>
           <w:rFonts w:hint="eastAsia"/>
         </w:rPr>
+        <w:lastRenderedPageBreak/>
         <w:t>问题1：Spring如何保证内置的后置处理器先执行。</w:t>
       </w:r>
     </w:p>
@@ -12652,15 +12898,6 @@
           <w:szCs w:val="20"/>
         </w:rPr>
         <w:br/>
-      </w:r>
-      <w:r>
-        <w:rPr>
-          <w:rFonts w:ascii="Consolas" w:hAnsi="Consolas"/>
-          <w:color w:val="000000"/>
-          <w:sz w:val="20"/>
-          <w:szCs w:val="20"/>
-        </w:rPr>
-        <w:lastRenderedPageBreak/>
         <w:t>ac.scan(</w:t>
       </w:r>
       <w:r>
@@ -13210,6 +13447,7 @@
         <w:rPr>
           <w:rFonts w:hint="eastAsia"/>
         </w:rPr>
+        <w:lastRenderedPageBreak/>
         <w:t>（1）</w:t>
       </w:r>
       <w:r>
@@ -13401,7 +13639,6 @@
         <w:shd w:val="clear" w:color="auto" w:fill="FFFFFF"/>
       </w:pPr>
       <w:r>
-        <w:lastRenderedPageBreak/>
         <w:t>循环处理"有PriorityOrdered特点"的BeanFactoryPostProcessor.postProcessBeanFactory方法</w:t>
       </w:r>
     </w:p>
@@ -13655,6 +13892,28 @@
       </w:r>
       <w:r>
         <w:t>ConfigurationClassPostProcessor.processConfigBeanDefinitions.parse</w:t>
+      </w:r>
+      <w:r>
+        <w:rPr>
+          <w:rFonts w:hint="eastAsia"/>
+        </w:rPr>
+        <w:t>.</w:t>
+      </w:r>
+      <w:r>
+        <w:t xml:space="preserve"> </w:t>
+      </w:r>
+      <w:r>
+        <w:lastRenderedPageBreak/>
+        <w:t>processConfigurationClass</w:t>
+      </w:r>
+      <w:r>
+        <w:rPr>
+          <w:rFonts w:hint="eastAsia"/>
+        </w:rPr>
+        <w:t>.</w:t>
+      </w:r>
+      <w:r>
+        <w:t xml:space="preserve"> doProcessConfigurationClass</w:t>
       </w:r>
       <w:r>
         <w:rPr>
@@ -13978,7 +14237,6 @@
           <w:sz w:val="20"/>
           <w:szCs w:val="20"/>
         </w:rPr>
-        <w:lastRenderedPageBreak/>
         <w:t>@Configuration</w:t>
       </w:r>
       <w:r>
@@ -14536,6 +14794,7 @@
           <w:sz w:val="20"/>
           <w:szCs w:val="20"/>
         </w:rPr>
+        <w:lastRenderedPageBreak/>
         <w:t>com.xiaobi.CGLib.CGLibAppconfig$$EnhancerBySpringCGLIB$$94e8b2fc@66133adc</w:t>
       </w:r>
     </w:p>
@@ -15023,7 +15282,6 @@
         <w:rPr>
           <w:rFonts w:hint="eastAsia"/>
         </w:rPr>
-        <w:lastRenderedPageBreak/>
         <w:t>C</w:t>
       </w:r>
       <w:r>
@@ -15744,6 +16002,7 @@
           <w:sz w:val="20"/>
           <w:szCs w:val="20"/>
         </w:rPr>
+        <w:lastRenderedPageBreak/>
         <w:t>//</w:t>
       </w:r>
       <w:r>
@@ -15929,7 +16188,6 @@
         <w:rPr>
           <w:rFonts w:hint="eastAsia"/>
         </w:rPr>
-        <w:lastRenderedPageBreak/>
         <w:t>将class转成bd（此时包括加了@Bean注解的方法返回的类）</w:t>
       </w:r>
     </w:p>
@@ -19800,7 +20058,7 @@
   <a:extraClrSchemeLst/>
   <a:extLst>
     <a:ext uri="{05A4C25C-085E-4340-85A3-A5531E510DB2}">
-      <thm15:themeFamily xmlns:thm15="http://schemas.microsoft.com/office/thememl/2012/main" xmlns="" name="Office Theme" id="{62F939B6-93AF-4DB8-9C6B-D6C7DFDC589F}" vid="{4A3C46E8-61CC-4603-A589-7422A47A8E4A}"/>
+      <thm15:themeFamily xmlns="" xmlns:thm15="http://schemas.microsoft.com/office/thememl/2012/main" name="Office Theme" id="{62F939B6-93AF-4DB8-9C6B-D6C7DFDC589F}" vid="{4A3C46E8-61CC-4603-A589-7422A47A8E4A}"/>
     </a:ext>
   </a:extLst>
 </a:theme>

</xml_diff>